<commit_message>
20161114: Applied IEEE format and updated authors list.
</commit_message>
<xml_diff>
--- a/ComparativeAnalysisPhoneticAlgorithmsSpanish.docx
+++ b/ComparativeAnalysisPhoneticAlgorithmsSpanish.docx
@@ -52993,10 +52993,10 @@
 <file path=word/numbering.xml><?xml version="1.0" encoding="utf-8"?>
 <w:numbering xmlns:wpc="http://schemas.microsoft.com/office/word/2010/wordprocessingCanvas" xmlns:mc="http://schemas.openxmlformats.org/markup-compatibility/2006" xmlns:o="urn:schemas-microsoft-com:office:office" xmlns:r="http://schemas.openxmlformats.org/officeDocument/2006/relationships" xmlns:m="http://schemas.openxmlformats.org/officeDocument/2006/math" xmlns:v="urn:schemas-microsoft-com:vml" xmlns:wp14="http://schemas.microsoft.com/office/word/2010/wordprocessingDrawing" xmlns:wp="http://schemas.openxmlformats.org/drawingml/2006/wordprocessingDrawing" xmlns:w10="urn:schemas-microsoft-com:office:word" xmlns:w="http://schemas.openxmlformats.org/wordprocessingml/2006/main" xmlns:w14="http://schemas.microsoft.com/office/word/2010/wordml" xmlns:wpg="http://schemas.microsoft.com/office/word/2010/wordprocessingGroup" xmlns:wpi="http://schemas.microsoft.com/office/word/2010/wordprocessingInk" xmlns:wne="http://schemas.microsoft.com/office/word/2006/wordml" xmlns:wps="http://schemas.microsoft.com/office/word/2010/wordprocessingShape" mc:Ignorable="w14 wp14">
   <w:abstractNum w:abstractNumId="0">
-    <w:nsid w:val="02D30E26"/>
+    <w:nsid w:val="364B0E72"/>
     <w:multiLevelType w:val="hybridMultilevel"/>
-    <w:tmpl w:val="F3A22146"/>
-    <w:lvl w:ilvl="0" w:tplc="F9A03B30">
+    <w:tmpl w:val="CFCE9EA6"/>
+    <w:lvl w:ilvl="0" w:tplc="E736999E">
       <w:start w:val="1"/>
       <w:numFmt w:val="bullet"/>
       <w:lvlText w:val="•"/>
@@ -53011,7 +53011,7 @@
         <w:szCs w:val="12"/>
       </w:rPr>
     </w:lvl>
-    <w:lvl w:ilvl="1" w:tplc="EFA2D1E2">
+    <w:lvl w:ilvl="1" w:tplc="E0246596">
       <w:start w:val="1"/>
       <w:numFmt w:val="bullet"/>
       <w:lvlText w:val="•"/>
@@ -53023,7 +53023,7 @@
         <w:rFonts w:hint="default"/>
       </w:rPr>
     </w:lvl>
-    <w:lvl w:ilvl="2" w:tplc="8AC07378">
+    <w:lvl w:ilvl="2" w:tplc="94A069EC">
       <w:start w:val="1"/>
       <w:numFmt w:val="bullet"/>
       <w:lvlText w:val="•"/>
@@ -53035,7 +53035,7 @@
         <w:rFonts w:hint="default"/>
       </w:rPr>
     </w:lvl>
-    <w:lvl w:ilvl="3" w:tplc="5D702AAA">
+    <w:lvl w:ilvl="3" w:tplc="F36C3674">
       <w:start w:val="1"/>
       <w:numFmt w:val="bullet"/>
       <w:lvlText w:val="•"/>
@@ -53047,7 +53047,7 @@
         <w:rFonts w:hint="default"/>
       </w:rPr>
     </w:lvl>
-    <w:lvl w:ilvl="4" w:tplc="3920EB7E">
+    <w:lvl w:ilvl="4" w:tplc="844029D2">
       <w:start w:val="1"/>
       <w:numFmt w:val="bullet"/>
       <w:lvlText w:val="•"/>
@@ -53059,7 +53059,7 @@
         <w:rFonts w:hint="default"/>
       </w:rPr>
     </w:lvl>
-    <w:lvl w:ilvl="5" w:tplc="085E61B4">
+    <w:lvl w:ilvl="5" w:tplc="C90C7C2C">
       <w:start w:val="1"/>
       <w:numFmt w:val="bullet"/>
       <w:lvlText w:val="•"/>
@@ -53071,7 +53071,7 @@
         <w:rFonts w:hint="default"/>
       </w:rPr>
     </w:lvl>
-    <w:lvl w:ilvl="6" w:tplc="C32AAA9E">
+    <w:lvl w:ilvl="6" w:tplc="2E96AEEC">
       <w:start w:val="1"/>
       <w:numFmt w:val="bullet"/>
       <w:lvlText w:val="•"/>
@@ -53083,7 +53083,7 @@
         <w:rFonts w:hint="default"/>
       </w:rPr>
     </w:lvl>
-    <w:lvl w:ilvl="7" w:tplc="1462326E">
+    <w:lvl w:ilvl="7" w:tplc="46246376">
       <w:start w:val="1"/>
       <w:numFmt w:val="bullet"/>
       <w:lvlText w:val="•"/>
@@ -53095,7 +53095,7 @@
         <w:rFonts w:hint="default"/>
       </w:rPr>
     </w:lvl>
-    <w:lvl w:ilvl="8" w:tplc="280241E2">
+    <w:lvl w:ilvl="8" w:tplc="2A403F4C">
       <w:start w:val="1"/>
       <w:numFmt w:val="bullet"/>
       <w:lvlText w:val="•"/>
@@ -53109,10 +53109,10 @@
     </w:lvl>
   </w:abstractNum>
   <w:abstractNum w:abstractNumId="1">
-    <w:nsid w:val="32A06F89"/>
+    <w:nsid w:val="40CE6D25"/>
     <w:multiLevelType w:val="hybridMultilevel"/>
-    <w:tmpl w:val="4DBC9B62"/>
-    <w:lvl w:ilvl="0" w:tplc="A4085996">
+    <w:tmpl w:val="D124FB90"/>
+    <w:lvl w:ilvl="0" w:tplc="5F18A640">
       <w:start w:val="1"/>
       <w:numFmt w:val="upperLetter"/>
       <w:lvlText w:val="%1."/>
@@ -53129,7 +53129,7 @@
         <w:szCs w:val="18"/>
       </w:rPr>
     </w:lvl>
-    <w:lvl w:ilvl="1" w:tplc="3CFACB30">
+    <w:lvl w:ilvl="1" w:tplc="8F32DB14">
       <w:start w:val="1"/>
       <w:numFmt w:val="bullet"/>
       <w:lvlText w:val="•"/>
@@ -53144,7 +53144,7 @@
         <w:szCs w:val="12"/>
       </w:rPr>
     </w:lvl>
-    <w:lvl w:ilvl="2" w:tplc="9DF06BB2">
+    <w:lvl w:ilvl="2" w:tplc="387E925C">
       <w:start w:val="1"/>
       <w:numFmt w:val="bullet"/>
       <w:lvlText w:val="•"/>
@@ -53156,7 +53156,7 @@
         <w:rFonts w:hint="default"/>
       </w:rPr>
     </w:lvl>
-    <w:lvl w:ilvl="3" w:tplc="19FC5964">
+    <w:lvl w:ilvl="3" w:tplc="7DF2524A">
       <w:start w:val="1"/>
       <w:numFmt w:val="bullet"/>
       <w:lvlText w:val="•"/>
@@ -53168,7 +53168,7 @@
         <w:rFonts w:hint="default"/>
       </w:rPr>
     </w:lvl>
-    <w:lvl w:ilvl="4" w:tplc="C9F68CFE">
+    <w:lvl w:ilvl="4" w:tplc="600C4B66">
       <w:start w:val="1"/>
       <w:numFmt w:val="bullet"/>
       <w:lvlText w:val="•"/>
@@ -53180,7 +53180,7 @@
         <w:rFonts w:hint="default"/>
       </w:rPr>
     </w:lvl>
-    <w:lvl w:ilvl="5" w:tplc="723038E4">
+    <w:lvl w:ilvl="5" w:tplc="1400A918">
       <w:start w:val="1"/>
       <w:numFmt w:val="bullet"/>
       <w:lvlText w:val="•"/>
@@ -53192,7 +53192,7 @@
         <w:rFonts w:hint="default"/>
       </w:rPr>
     </w:lvl>
-    <w:lvl w:ilvl="6" w:tplc="FD901D0A">
+    <w:lvl w:ilvl="6" w:tplc="A29A97CC">
       <w:start w:val="1"/>
       <w:numFmt w:val="bullet"/>
       <w:lvlText w:val="•"/>
@@ -53204,7 +53204,7 @@
         <w:rFonts w:hint="default"/>
       </w:rPr>
     </w:lvl>
-    <w:lvl w:ilvl="7" w:tplc="648CAF98">
+    <w:lvl w:ilvl="7" w:tplc="04AC763E">
       <w:start w:val="1"/>
       <w:numFmt w:val="bullet"/>
       <w:lvlText w:val="•"/>
@@ -53216,7 +53216,7 @@
         <w:rFonts w:hint="default"/>
       </w:rPr>
     </w:lvl>
-    <w:lvl w:ilvl="8" w:tplc="0A06E424">
+    <w:lvl w:ilvl="8" w:tplc="C3CE5C68">
       <w:start w:val="1"/>
       <w:numFmt w:val="bullet"/>
       <w:lvlText w:val="•"/>
@@ -53230,10 +53230,128 @@
     </w:lvl>
   </w:abstractNum>
   <w:abstractNum w:abstractNumId="2">
-    <w:nsid w:val="64391D87"/>
+    <w:nsid w:val="494A679B"/>
     <w:multiLevelType w:val="hybridMultilevel"/>
-    <w:tmpl w:val="F0C8AE32"/>
-    <w:lvl w:ilvl="0" w:tplc="561001A4">
+    <w:tmpl w:val="FAF2D8E8"/>
+    <w:lvl w:ilvl="0" w:tplc="D2048BAC">
+      <w:start w:val="1"/>
+      <w:numFmt w:val="upperRoman"/>
+      <w:lvlText w:val="%1."/>
+      <w:lvlJc w:val="left"/>
+      <w:pPr>
+        <w:ind w:left="2142" w:hanging="213"/>
+        <w:jc w:val="right"/>
+      </w:pPr>
+      <w:rPr>
+        <w:rFonts w:ascii="Times New Roman" w:eastAsia="Times New Roman" w:hAnsi="Times New Roman" w:hint="default"/>
+        <w:spacing w:val="8"/>
+        <w:w w:val="99"/>
+        <w:sz w:val="18"/>
+        <w:szCs w:val="18"/>
+      </w:rPr>
+    </w:lvl>
+    <w:lvl w:ilvl="1" w:tplc="AC7A3F6C">
+      <w:start w:val="1"/>
+      <w:numFmt w:val="bullet"/>
+      <w:lvlText w:val="•"/>
+      <w:lvlJc w:val="left"/>
+      <w:pPr>
+        <w:ind w:left="2442" w:hanging="213"/>
+      </w:pPr>
+      <w:rPr>
+        <w:rFonts w:hint="default"/>
+      </w:rPr>
+    </w:lvl>
+    <w:lvl w:ilvl="2" w:tplc="678E1C14">
+      <w:start w:val="1"/>
+      <w:numFmt w:val="bullet"/>
+      <w:lvlText w:val="•"/>
+      <w:lvlJc w:val="left"/>
+      <w:pPr>
+        <w:ind w:left="2741" w:hanging="213"/>
+      </w:pPr>
+      <w:rPr>
+        <w:rFonts w:hint="default"/>
+      </w:rPr>
+    </w:lvl>
+    <w:lvl w:ilvl="3" w:tplc="9B3E2CBC">
+      <w:start w:val="1"/>
+      <w:numFmt w:val="bullet"/>
+      <w:lvlText w:val="•"/>
+      <w:lvlJc w:val="left"/>
+      <w:pPr>
+        <w:ind w:left="3041" w:hanging="213"/>
+      </w:pPr>
+      <w:rPr>
+        <w:rFonts w:hint="default"/>
+      </w:rPr>
+    </w:lvl>
+    <w:lvl w:ilvl="4" w:tplc="8274034E">
+      <w:start w:val="1"/>
+      <w:numFmt w:val="bullet"/>
+      <w:lvlText w:val="•"/>
+      <w:lvlJc w:val="left"/>
+      <w:pPr>
+        <w:ind w:left="3341" w:hanging="213"/>
+      </w:pPr>
+      <w:rPr>
+        <w:rFonts w:hint="default"/>
+      </w:rPr>
+    </w:lvl>
+    <w:lvl w:ilvl="5" w:tplc="43B02906">
+      <w:start w:val="1"/>
+      <w:numFmt w:val="bullet"/>
+      <w:lvlText w:val="•"/>
+      <w:lvlJc w:val="left"/>
+      <w:pPr>
+        <w:ind w:left="3641" w:hanging="213"/>
+      </w:pPr>
+      <w:rPr>
+        <w:rFonts w:hint="default"/>
+      </w:rPr>
+    </w:lvl>
+    <w:lvl w:ilvl="6" w:tplc="39F02A7E">
+      <w:start w:val="1"/>
+      <w:numFmt w:val="bullet"/>
+      <w:lvlText w:val="•"/>
+      <w:lvlJc w:val="left"/>
+      <w:pPr>
+        <w:ind w:left="3941" w:hanging="213"/>
+      </w:pPr>
+      <w:rPr>
+        <w:rFonts w:hint="default"/>
+      </w:rPr>
+    </w:lvl>
+    <w:lvl w:ilvl="7" w:tplc="94063DC2">
+      <w:start w:val="1"/>
+      <w:numFmt w:val="bullet"/>
+      <w:lvlText w:val="•"/>
+      <w:lvlJc w:val="left"/>
+      <w:pPr>
+        <w:ind w:left="4240" w:hanging="213"/>
+      </w:pPr>
+      <w:rPr>
+        <w:rFonts w:hint="default"/>
+      </w:rPr>
+    </w:lvl>
+    <w:lvl w:ilvl="8" w:tplc="B3E28698">
+      <w:start w:val="1"/>
+      <w:numFmt w:val="bullet"/>
+      <w:lvlText w:val="•"/>
+      <w:lvlJc w:val="left"/>
+      <w:pPr>
+        <w:ind w:left="4540" w:hanging="213"/>
+      </w:pPr>
+      <w:rPr>
+        <w:rFonts w:hint="default"/>
+      </w:rPr>
+    </w:lvl>
+  </w:abstractNum>
+  <w:abstractNum w:abstractNumId="3">
+    <w:nsid w:val="53E12D0A"/>
+    <w:multiLevelType w:val="hybridMultilevel"/>
+    <w:tmpl w:val="4CD88886"/>
+    <w:lvl w:ilvl="0" w:tplc="E70691EC">
       <w:start w:val="1"/>
       <w:numFmt w:val="bullet"/>
       <w:lvlText w:val="•"/>
@@ -53248,7 +53366,7 @@
         <w:szCs w:val="12"/>
       </w:rPr>
     </w:lvl>
-    <w:lvl w:ilvl="1" w:tplc="34EE0FD4">
+    <w:lvl w:ilvl="1" w:tplc="B4EE86CA">
       <w:start w:val="1"/>
       <w:numFmt w:val="bullet"/>
       <w:lvlText w:val="•"/>
@@ -53260,7 +53378,7 @@
         <w:rFonts w:hint="default"/>
       </w:rPr>
     </w:lvl>
-    <w:lvl w:ilvl="2" w:tplc="7DC8F328">
+    <w:lvl w:ilvl="2" w:tplc="8FB6C96C">
       <w:start w:val="1"/>
       <w:numFmt w:val="bullet"/>
       <w:lvlText w:val="•"/>
@@ -53272,7 +53390,7 @@
         <w:rFonts w:hint="default"/>
       </w:rPr>
     </w:lvl>
-    <w:lvl w:ilvl="3" w:tplc="EE98E9D4">
+    <w:lvl w:ilvl="3" w:tplc="C53C195E">
       <w:start w:val="1"/>
       <w:numFmt w:val="bullet"/>
       <w:lvlText w:val="•"/>
@@ -53284,7 +53402,7 @@
         <w:rFonts w:hint="default"/>
       </w:rPr>
     </w:lvl>
-    <w:lvl w:ilvl="4" w:tplc="03EA70EA">
+    <w:lvl w:ilvl="4" w:tplc="9B548C62">
       <w:start w:val="1"/>
       <w:numFmt w:val="bullet"/>
       <w:lvlText w:val="•"/>
@@ -53296,7 +53414,7 @@
         <w:rFonts w:hint="default"/>
       </w:rPr>
     </w:lvl>
-    <w:lvl w:ilvl="5" w:tplc="5CD28244">
+    <w:lvl w:ilvl="5" w:tplc="FD4CFFD0">
       <w:start w:val="1"/>
       <w:numFmt w:val="bullet"/>
       <w:lvlText w:val="•"/>
@@ -53308,7 +53426,7 @@
         <w:rFonts w:hint="default"/>
       </w:rPr>
     </w:lvl>
-    <w:lvl w:ilvl="6" w:tplc="DAF2134A">
+    <w:lvl w:ilvl="6" w:tplc="708C29BA">
       <w:start w:val="1"/>
       <w:numFmt w:val="bullet"/>
       <w:lvlText w:val="•"/>
@@ -53320,7 +53438,7 @@
         <w:rFonts w:hint="default"/>
       </w:rPr>
     </w:lvl>
-    <w:lvl w:ilvl="7" w:tplc="552A8D50">
+    <w:lvl w:ilvl="7" w:tplc="30E66844">
       <w:start w:val="1"/>
       <w:numFmt w:val="bullet"/>
       <w:lvlText w:val="•"/>
@@ -53332,7 +53450,7 @@
         <w:rFonts w:hint="default"/>
       </w:rPr>
     </w:lvl>
-    <w:lvl w:ilvl="8" w:tplc="ACF23030">
+    <w:lvl w:ilvl="8" w:tplc="75D6164C">
       <w:start w:val="1"/>
       <w:numFmt w:val="bullet"/>
       <w:lvlText w:val="•"/>
@@ -53345,11 +53463,11 @@
       </w:rPr>
     </w:lvl>
   </w:abstractNum>
-  <w:abstractNum w:abstractNumId="3">
-    <w:nsid w:val="65FB1FC6"/>
+  <w:abstractNum w:abstractNumId="4">
+    <w:nsid w:val="720F794B"/>
     <w:multiLevelType w:val="hybridMultilevel"/>
-    <w:tmpl w:val="4D80BB54"/>
-    <w:lvl w:ilvl="0" w:tplc="28DA8732">
+    <w:tmpl w:val="178490C4"/>
+    <w:lvl w:ilvl="0" w:tplc="2DC8BA60">
       <w:start w:val="1"/>
       <w:numFmt w:val="upperLetter"/>
       <w:lvlText w:val="%1."/>
@@ -53366,7 +53484,7 @@
         <w:szCs w:val="18"/>
       </w:rPr>
     </w:lvl>
-    <w:lvl w:ilvl="1" w:tplc="F4DC5A0C">
+    <w:lvl w:ilvl="1" w:tplc="67A0E9D8">
       <w:start w:val="1"/>
       <w:numFmt w:val="decimal"/>
       <w:lvlText w:val="%2)"/>
@@ -53382,7 +53500,7 @@
         <w:szCs w:val="18"/>
       </w:rPr>
     </w:lvl>
-    <w:lvl w:ilvl="2" w:tplc="E27C6D30">
+    <w:lvl w:ilvl="2" w:tplc="8B7816B2">
       <w:start w:val="1"/>
       <w:numFmt w:val="bullet"/>
       <w:lvlText w:val="•"/>
@@ -53394,7 +53512,7 @@
         <w:rFonts w:hint="default"/>
       </w:rPr>
     </w:lvl>
-    <w:lvl w:ilvl="3" w:tplc="3754DAC0">
+    <w:lvl w:ilvl="3" w:tplc="0D9803C4">
       <w:start w:val="1"/>
       <w:numFmt w:val="bullet"/>
       <w:lvlText w:val="•"/>
@@ -53406,7 +53524,7 @@
         <w:rFonts w:hint="default"/>
       </w:rPr>
     </w:lvl>
-    <w:lvl w:ilvl="4" w:tplc="8FD666A8">
+    <w:lvl w:ilvl="4" w:tplc="E4A64E6C">
       <w:start w:val="1"/>
       <w:numFmt w:val="bullet"/>
       <w:lvlText w:val="•"/>
@@ -53418,7 +53536,7 @@
         <w:rFonts w:hint="default"/>
       </w:rPr>
     </w:lvl>
-    <w:lvl w:ilvl="5" w:tplc="933611E4">
+    <w:lvl w:ilvl="5" w:tplc="FD485E6A">
       <w:start w:val="1"/>
       <w:numFmt w:val="bullet"/>
       <w:lvlText w:val="•"/>
@@ -53430,7 +53548,7 @@
         <w:rFonts w:hint="default"/>
       </w:rPr>
     </w:lvl>
-    <w:lvl w:ilvl="6" w:tplc="95A0886C">
+    <w:lvl w:ilvl="6" w:tplc="6CB4B276">
       <w:start w:val="1"/>
       <w:numFmt w:val="bullet"/>
       <w:lvlText w:val="•"/>
@@ -53442,7 +53560,7 @@
         <w:rFonts w:hint="default"/>
       </w:rPr>
     </w:lvl>
-    <w:lvl w:ilvl="7" w:tplc="3808D876">
+    <w:lvl w:ilvl="7" w:tplc="E6B8E2BE">
       <w:start w:val="1"/>
       <w:numFmt w:val="bullet"/>
       <w:lvlText w:val="•"/>
@@ -53454,7 +53572,7 @@
         <w:rFonts w:hint="default"/>
       </w:rPr>
     </w:lvl>
-    <w:lvl w:ilvl="8" w:tplc="ACEA2CB4">
+    <w:lvl w:ilvl="8" w:tplc="2FD2D212">
       <w:start w:val="1"/>
       <w:numFmt w:val="bullet"/>
       <w:lvlText w:val="•"/>
@@ -53467,138 +53585,20 @@
       </w:rPr>
     </w:lvl>
   </w:abstractNum>
-  <w:abstractNum w:abstractNumId="4">
-    <w:nsid w:val="79075ABF"/>
-    <w:multiLevelType w:val="hybridMultilevel"/>
-    <w:tmpl w:val="346A48BE"/>
-    <w:lvl w:ilvl="0" w:tplc="09FEB334">
-      <w:start w:val="1"/>
-      <w:numFmt w:val="upperRoman"/>
-      <w:lvlText w:val="%1."/>
-      <w:lvlJc w:val="left"/>
-      <w:pPr>
-        <w:ind w:left="2142" w:hanging="213"/>
-        <w:jc w:val="right"/>
-      </w:pPr>
-      <w:rPr>
-        <w:rFonts w:ascii="Times New Roman" w:eastAsia="Times New Roman" w:hAnsi="Times New Roman" w:hint="default"/>
-        <w:spacing w:val="8"/>
-        <w:w w:val="99"/>
-        <w:sz w:val="18"/>
-        <w:szCs w:val="18"/>
-      </w:rPr>
-    </w:lvl>
-    <w:lvl w:ilvl="1" w:tplc="4266B682">
-      <w:start w:val="1"/>
-      <w:numFmt w:val="bullet"/>
-      <w:lvlText w:val="•"/>
-      <w:lvlJc w:val="left"/>
-      <w:pPr>
-        <w:ind w:left="2442" w:hanging="213"/>
-      </w:pPr>
-      <w:rPr>
-        <w:rFonts w:hint="default"/>
-      </w:rPr>
-    </w:lvl>
-    <w:lvl w:ilvl="2" w:tplc="3DEE1D66">
-      <w:start w:val="1"/>
-      <w:numFmt w:val="bullet"/>
-      <w:lvlText w:val="•"/>
-      <w:lvlJc w:val="left"/>
-      <w:pPr>
-        <w:ind w:left="2741" w:hanging="213"/>
-      </w:pPr>
-      <w:rPr>
-        <w:rFonts w:hint="default"/>
-      </w:rPr>
-    </w:lvl>
-    <w:lvl w:ilvl="3" w:tplc="41C23D06">
-      <w:start w:val="1"/>
-      <w:numFmt w:val="bullet"/>
-      <w:lvlText w:val="•"/>
-      <w:lvlJc w:val="left"/>
-      <w:pPr>
-        <w:ind w:left="3041" w:hanging="213"/>
-      </w:pPr>
-      <w:rPr>
-        <w:rFonts w:hint="default"/>
-      </w:rPr>
-    </w:lvl>
-    <w:lvl w:ilvl="4" w:tplc="9C226B1A">
-      <w:start w:val="1"/>
-      <w:numFmt w:val="bullet"/>
-      <w:lvlText w:val="•"/>
-      <w:lvlJc w:val="left"/>
-      <w:pPr>
-        <w:ind w:left="3341" w:hanging="213"/>
-      </w:pPr>
-      <w:rPr>
-        <w:rFonts w:hint="default"/>
-      </w:rPr>
-    </w:lvl>
-    <w:lvl w:ilvl="5" w:tplc="55BEE16E">
-      <w:start w:val="1"/>
-      <w:numFmt w:val="bullet"/>
-      <w:lvlText w:val="•"/>
-      <w:lvlJc w:val="left"/>
-      <w:pPr>
-        <w:ind w:left="3641" w:hanging="213"/>
-      </w:pPr>
-      <w:rPr>
-        <w:rFonts w:hint="default"/>
-      </w:rPr>
-    </w:lvl>
-    <w:lvl w:ilvl="6" w:tplc="BB0C324E">
-      <w:start w:val="1"/>
-      <w:numFmt w:val="bullet"/>
-      <w:lvlText w:val="•"/>
-      <w:lvlJc w:val="left"/>
-      <w:pPr>
-        <w:ind w:left="3941" w:hanging="213"/>
-      </w:pPr>
-      <w:rPr>
-        <w:rFonts w:hint="default"/>
-      </w:rPr>
-    </w:lvl>
-    <w:lvl w:ilvl="7" w:tplc="404E61E2">
-      <w:start w:val="1"/>
-      <w:numFmt w:val="bullet"/>
-      <w:lvlText w:val="•"/>
-      <w:lvlJc w:val="left"/>
-      <w:pPr>
-        <w:ind w:left="4240" w:hanging="213"/>
-      </w:pPr>
-      <w:rPr>
-        <w:rFonts w:hint="default"/>
-      </w:rPr>
-    </w:lvl>
-    <w:lvl w:ilvl="8" w:tplc="88FEFBCE">
-      <w:start w:val="1"/>
-      <w:numFmt w:val="bullet"/>
-      <w:lvlText w:val="•"/>
-      <w:lvlJc w:val="left"/>
-      <w:pPr>
-        <w:ind w:left="4540" w:hanging="213"/>
-      </w:pPr>
-      <w:rPr>
-        <w:rFonts w:hint="default"/>
-      </w:rPr>
-    </w:lvl>
-  </w:abstractNum>
   <w:num w:numId="1">
-    <w:abstractNumId w:val="2"/>
+    <w:abstractNumId w:val="0"/>
   </w:num>
   <w:num w:numId="2">
-    <w:abstractNumId w:val="0"/>
+    <w:abstractNumId w:val="3"/>
   </w:num>
   <w:num w:numId="3">
-    <w:abstractNumId w:val="3"/>
+    <w:abstractNumId w:val="4"/>
   </w:num>
   <w:num w:numId="4">
     <w:abstractNumId w:val="1"/>
   </w:num>
   <w:num w:numId="5">
-    <w:abstractNumId w:val="4"/>
+    <w:abstractNumId w:val="2"/>
   </w:num>
 </w:numbering>
 </file>

</xml_diff>